<commit_message>
State pension letter generated with verification form
</commit_message>
<xml_diff>
--- a/resources/darbylaw/templates/private-pension-notification.docx
+++ b/resources/darbylaw/templates/private-pension-notification.docx
@@ -5,7 +5,7 @@
     <w:p>
       <w:pPr>
         <w:pStyle w:val="Normal"/>
-        <w:overflowPunct w:val="false"/>
+        <w:overflowPunct w:val="true"/>
         <w:spacing w:lineRule="auto" w:line="240" w:before="0" w:after="0"/>
         <w:rPr>
           <w:rFonts w:ascii="DejaVu Sans Condensed" w:hAnsi="DejaVu Sans Condensed" w:eastAsia="Calibri" w:cs="Arial"/>
@@ -562,14 +562,14 @@
           </mc:Fallback>
         </mc:AlternateContent>
       </w:r>
-      <w:bookmarkStart w:id="0" w:name="OLE_LINK15"/>
-      <w:bookmarkStart w:id="1" w:name="OLE_LINK11"/>
-      <w:bookmarkStart w:id="2" w:name="OLE_LINK12"/>
-      <w:bookmarkStart w:id="3" w:name="OLE_LINK16"/>
-      <w:bookmarkStart w:id="4" w:name="OLE_LINK15"/>
-      <w:bookmarkStart w:id="5" w:name="OLE_LINK11"/>
-      <w:bookmarkStart w:id="6" w:name="OLE_LINK12"/>
-      <w:bookmarkStart w:id="7" w:name="OLE_LINK16"/>
+      <w:bookmarkStart w:id="0" w:name="OLE_LINK16"/>
+      <w:bookmarkStart w:id="1" w:name="OLE_LINK12"/>
+      <w:bookmarkStart w:id="2" w:name="OLE_LINK11"/>
+      <w:bookmarkStart w:id="3" w:name="OLE_LINK15"/>
+      <w:bookmarkStart w:id="4" w:name="OLE_LINK16"/>
+      <w:bookmarkStart w:id="5" w:name="OLE_LINK12"/>
+      <w:bookmarkStart w:id="6" w:name="OLE_LINK11"/>
+      <w:bookmarkStart w:id="7" w:name="OLE_LINK15"/>
       <w:bookmarkEnd w:id="4"/>
       <w:bookmarkEnd w:id="5"/>
       <w:bookmarkEnd w:id="6"/>
@@ -578,7 +578,160 @@
     <w:p>
       <w:pPr>
         <w:pStyle w:val="Normal"/>
-        <w:overflowPunct w:val="false"/>
+        <w:overflowPunct w:val="true"/>
+        <w:spacing w:lineRule="auto" w:line="240" w:before="0" w:after="0"/>
+        <w:rPr>
+          <w:rFonts w:ascii="DejaVu Sans Condensed" w:hAnsi="DejaVu Sans Condensed" w:eastAsia="Calibri" w:cs="Arial"/>
+          <w:szCs w:val="24"/>
+        </w:rPr>
+      </w:pPr>
+      <w:r>
+        <w:rPr>
+          <w:rFonts w:eastAsia="Calibri" w:cs="Arial" w:ascii="DejaVu Sans Condensed" w:hAnsi="DejaVu Sans Condensed"/>
+          <w:szCs w:val="24"/>
+        </w:rPr>
+      </w:r>
+    </w:p>
+    <w:p>
+      <w:pPr>
+        <w:pStyle w:val="Normal"/>
+        <w:overflowPunct w:val="true"/>
+        <w:spacing w:lineRule="auto" w:line="240" w:before="0" w:after="0"/>
+        <w:rPr>
+          <w:rFonts w:ascii="DejaVu Sans Condensed" w:hAnsi="DejaVu Sans Condensed" w:eastAsia="Calibri" w:cs="Arial"/>
+          <w:szCs w:val="24"/>
+        </w:rPr>
+      </w:pPr>
+      <w:r>
+        <w:rPr>
+          <w:rFonts w:eastAsia="Calibri" w:cs="Arial" w:ascii="DejaVu Sans Condensed" w:hAnsi="DejaVu Sans Condensed"/>
+          <w:szCs w:val="24"/>
+        </w:rPr>
+      </w:r>
+    </w:p>
+    <w:p>
+      <w:pPr>
+        <w:pStyle w:val="Normal"/>
+        <w:overflowPunct w:val="true"/>
+        <w:spacing w:lineRule="auto" w:line="240" w:before="0" w:after="0"/>
+        <w:rPr>
+          <w:rFonts w:ascii="DejaVu Sans Condensed" w:hAnsi="DejaVu Sans Condensed" w:eastAsia="Calibri" w:cs="Arial"/>
+          <w:szCs w:val="24"/>
+        </w:rPr>
+      </w:pPr>
+      <w:r>
+        <w:rPr>
+          <w:rFonts w:eastAsia="Calibri" w:cs="Arial" w:ascii="DejaVu Sans Condensed" w:hAnsi="DejaVu Sans Condensed"/>
+          <w:szCs w:val="24"/>
+        </w:rPr>
+      </w:r>
+    </w:p>
+    <w:p>
+      <w:pPr>
+        <w:pStyle w:val="Normal"/>
+        <w:overflowPunct w:val="true"/>
+        <w:spacing w:lineRule="auto" w:line="240" w:before="0" w:after="0"/>
+        <w:rPr>
+          <w:rFonts w:ascii="DejaVu Sans Condensed" w:hAnsi="DejaVu Sans Condensed" w:eastAsia="Calibri" w:cs="Arial"/>
+          <w:szCs w:val="24"/>
+        </w:rPr>
+      </w:pPr>
+      <w:r>
+        <w:rPr>
+          <w:rFonts w:eastAsia="Calibri" w:cs="Arial" w:ascii="DejaVu Sans Condensed" w:hAnsi="DejaVu Sans Condensed"/>
+          <w:szCs w:val="24"/>
+        </w:rPr>
+      </w:r>
+    </w:p>
+    <w:p>
+      <w:pPr>
+        <w:pStyle w:val="Normal"/>
+        <w:overflowPunct w:val="true"/>
+        <w:spacing w:lineRule="auto" w:line="240" w:before="0" w:after="0"/>
+        <w:rPr>
+          <w:rFonts w:ascii="DejaVu Sans Condensed" w:hAnsi="DejaVu Sans Condensed" w:eastAsia="Calibri" w:cs="Arial"/>
+          <w:szCs w:val="24"/>
+        </w:rPr>
+      </w:pPr>
+      <w:r>
+        <w:rPr>
+          <w:rFonts w:eastAsia="Calibri" w:cs="Arial" w:ascii="DejaVu Sans Condensed" w:hAnsi="DejaVu Sans Condensed"/>
+          <w:szCs w:val="24"/>
+        </w:rPr>
+      </w:r>
+    </w:p>
+    <w:p>
+      <w:pPr>
+        <w:pStyle w:val="Normal"/>
+        <w:overflowPunct w:val="true"/>
+        <w:spacing w:lineRule="auto" w:line="240" w:before="0" w:after="0"/>
+        <w:rPr>
+          <w:rFonts w:ascii="DejaVu Sans Condensed" w:hAnsi="DejaVu Sans Condensed" w:eastAsia="Calibri" w:cs="Arial"/>
+          <w:szCs w:val="24"/>
+        </w:rPr>
+      </w:pPr>
+      <w:r>
+        <w:rPr>
+          <w:rFonts w:eastAsia="Calibri" w:cs="Arial" w:ascii="DejaVu Sans Condensed" w:hAnsi="DejaVu Sans Condensed"/>
+          <w:szCs w:val="24"/>
+        </w:rPr>
+      </w:r>
+    </w:p>
+    <w:p>
+      <w:pPr>
+        <w:pStyle w:val="Normal"/>
+        <w:overflowPunct w:val="true"/>
+        <w:spacing w:lineRule="auto" w:line="240" w:before="0" w:after="0"/>
+        <w:rPr>
+          <w:rFonts w:ascii="DejaVu Sans Condensed" w:hAnsi="DejaVu Sans Condensed" w:eastAsia="Calibri" w:cs="Arial"/>
+          <w:szCs w:val="24"/>
+        </w:rPr>
+      </w:pPr>
+      <w:r>
+        <w:rPr>
+          <w:rFonts w:eastAsia="Calibri" w:cs="Arial" w:ascii="DejaVu Sans Condensed" w:hAnsi="DejaVu Sans Condensed"/>
+          <w:szCs w:val="24"/>
+        </w:rPr>
+      </w:r>
+    </w:p>
+    <w:p>
+      <w:pPr>
+        <w:pStyle w:val="Normal"/>
+        <w:overflowPunct w:val="true"/>
+        <w:spacing w:lineRule="auto" w:line="240" w:before="0" w:after="0"/>
+        <w:rPr>
+          <w:rFonts w:ascii="DejaVu Sans Condensed" w:hAnsi="DejaVu Sans Condensed" w:eastAsia="Calibri" w:cs="Arial"/>
+          <w:szCs w:val="24"/>
+        </w:rPr>
+      </w:pPr>
+      <w:r>
+        <w:rPr>
+          <w:rFonts w:eastAsia="Calibri" w:cs="Arial" w:ascii="DejaVu Sans Condensed" w:hAnsi="DejaVu Sans Condensed"/>
+          <w:szCs w:val="24"/>
+        </w:rPr>
+      </w:r>
+    </w:p>
+    <w:p>
+      <w:pPr>
+        <w:pStyle w:val="Normal"/>
+        <w:overflowPunct w:val="true"/>
+        <w:spacing w:lineRule="auto" w:line="240" w:before="0" w:after="0"/>
+        <w:rPr>
+          <w:rFonts w:ascii="DejaVu Sans Condensed" w:hAnsi="DejaVu Sans Condensed" w:eastAsia="Calibri" w:cs="Arial"/>
+          <w:szCs w:val="24"/>
+        </w:rPr>
+      </w:pPr>
+      <w:r>
+        <w:rPr>
+          <w:rFonts w:eastAsia="Calibri" w:cs="Arial" w:ascii="DejaVu Sans Condensed" w:hAnsi="DejaVu Sans Condensed"/>
+          <w:szCs w:val="24"/>
+        </w:rPr>
+      </w:r>
+    </w:p>
+    <w:p>
+      <w:pPr>
+        <w:pStyle w:val="Normal"/>
+        <w:overflowPunct w:val="true"/>
         <w:spacing w:lineRule="auto" w:line="240" w:before="0" w:after="0"/>
         <w:rPr>
           <w:rFonts w:ascii="DejaVu Sans Condensed" w:hAnsi="DejaVu Sans Condensed" w:eastAsia="Calibri" w:cs="Arial"/>
@@ -597,15 +750,16 @@
         <w:pStyle w:val="Normal"/>
         <w:overflowPunct w:val="false"/>
         <w:spacing w:lineRule="auto" w:line="240" w:before="0" w:after="0"/>
-        <w:rPr>
-          <w:rFonts w:ascii="DejaVu Sans Condensed" w:hAnsi="DejaVu Sans Condensed" w:eastAsia="Calibri" w:cs="Arial"/>
-          <w:szCs w:val="24"/>
-        </w:rPr>
-      </w:pPr>
-      <w:r>
-        <w:rPr>
-          <w:rFonts w:eastAsia="Calibri" w:cs="Arial" w:ascii="DejaVu Sans Condensed" w:hAnsi="DejaVu Sans Condensed"/>
-          <w:szCs w:val="24"/>
+        <w:jc w:val="both"/>
+        <w:rPr>
+          <w:rFonts w:ascii="arial" w:hAnsi="arial" w:eastAsia="Calibri" w:cs="Arial"/>
+          <w:color w:val="000000"/>
+        </w:rPr>
+      </w:pPr>
+      <w:r>
+        <w:rPr>
+          <w:rFonts w:eastAsia="Calibri" w:cs="Arial" w:ascii="arial" w:hAnsi="arial"/>
+          <w:color w:val="000000"/>
         </w:rPr>
       </w:r>
     </w:p>
@@ -614,15 +768,16 @@
         <w:pStyle w:val="Normal"/>
         <w:overflowPunct w:val="false"/>
         <w:spacing w:lineRule="auto" w:line="240" w:before="0" w:after="0"/>
-        <w:rPr>
-          <w:rFonts w:ascii="DejaVu Sans Condensed" w:hAnsi="DejaVu Sans Condensed" w:eastAsia="Calibri" w:cs="Arial"/>
-          <w:szCs w:val="24"/>
-        </w:rPr>
-      </w:pPr>
-      <w:r>
-        <w:rPr>
-          <w:rFonts w:eastAsia="Calibri" w:cs="Arial" w:ascii="DejaVu Sans Condensed" w:hAnsi="DejaVu Sans Condensed"/>
-          <w:szCs w:val="24"/>
+        <w:jc w:val="both"/>
+        <w:rPr>
+          <w:rFonts w:ascii="arial" w:hAnsi="arial" w:eastAsia="Calibri" w:cs="Arial"/>
+          <w:color w:val="000000"/>
+        </w:rPr>
+      </w:pPr>
+      <w:r>
+        <w:rPr>
+          <w:rFonts w:eastAsia="Calibri" w:cs="Arial" w:ascii="arial" w:hAnsi="arial"/>
+          <w:color w:val="000000"/>
         </w:rPr>
       </w:r>
     </w:p>
@@ -631,15 +786,16 @@
         <w:pStyle w:val="Normal"/>
         <w:overflowPunct w:val="false"/>
         <w:spacing w:lineRule="auto" w:line="240" w:before="0" w:after="0"/>
-        <w:rPr>
-          <w:rFonts w:ascii="DejaVu Sans Condensed" w:hAnsi="DejaVu Sans Condensed" w:eastAsia="Calibri" w:cs="Arial"/>
-          <w:szCs w:val="24"/>
-        </w:rPr>
-      </w:pPr>
-      <w:r>
-        <w:rPr>
-          <w:rFonts w:eastAsia="Calibri" w:cs="Arial" w:ascii="DejaVu Sans Condensed" w:hAnsi="DejaVu Sans Condensed"/>
-          <w:szCs w:val="24"/>
+        <w:jc w:val="both"/>
+        <w:rPr>
+          <w:rFonts w:ascii="arial" w:hAnsi="arial" w:eastAsia="Calibri" w:cs="Arial"/>
+          <w:color w:val="000000"/>
+        </w:rPr>
+      </w:pPr>
+      <w:r>
+        <w:rPr>
+          <w:rFonts w:eastAsia="Calibri" w:cs="Arial" w:ascii="arial" w:hAnsi="arial"/>
+          <w:color w:val="000000"/>
         </w:rPr>
       </w:r>
     </w:p>
@@ -648,172 +804,16 @@
         <w:pStyle w:val="Normal"/>
         <w:overflowPunct w:val="false"/>
         <w:spacing w:lineRule="auto" w:line="240" w:before="0" w:after="0"/>
-        <w:rPr>
-          <w:rFonts w:ascii="DejaVu Sans Condensed" w:hAnsi="DejaVu Sans Condensed" w:eastAsia="Calibri" w:cs="Arial"/>
-          <w:szCs w:val="24"/>
-        </w:rPr>
-      </w:pPr>
-      <w:r>
-        <w:rPr>
-          <w:rFonts w:eastAsia="Calibri" w:cs="Arial" w:ascii="DejaVu Sans Condensed" w:hAnsi="DejaVu Sans Condensed"/>
-          <w:szCs w:val="24"/>
-        </w:rPr>
-      </w:r>
-    </w:p>
-    <w:p>
-      <w:pPr>
-        <w:pStyle w:val="Normal"/>
-        <w:overflowPunct w:val="false"/>
-        <w:spacing w:lineRule="auto" w:line="240" w:before="0" w:after="0"/>
-        <w:rPr>
-          <w:rFonts w:ascii="DejaVu Sans Condensed" w:hAnsi="DejaVu Sans Condensed" w:eastAsia="Calibri" w:cs="Arial"/>
-          <w:szCs w:val="24"/>
-        </w:rPr>
-      </w:pPr>
-      <w:r>
-        <w:rPr>
-          <w:rFonts w:eastAsia="Calibri" w:cs="Arial" w:ascii="DejaVu Sans Condensed" w:hAnsi="DejaVu Sans Condensed"/>
-          <w:szCs w:val="24"/>
-        </w:rPr>
-      </w:r>
-    </w:p>
-    <w:p>
-      <w:pPr>
-        <w:pStyle w:val="Normal"/>
-        <w:overflowPunct w:val="false"/>
-        <w:spacing w:lineRule="auto" w:line="240" w:before="0" w:after="0"/>
-        <w:rPr>
-          <w:rFonts w:ascii="DejaVu Sans Condensed" w:hAnsi="DejaVu Sans Condensed" w:eastAsia="Calibri" w:cs="Arial"/>
-          <w:szCs w:val="24"/>
-        </w:rPr>
-      </w:pPr>
-      <w:r>
-        <w:rPr>
-          <w:rFonts w:eastAsia="Calibri" w:cs="Arial" w:ascii="DejaVu Sans Condensed" w:hAnsi="DejaVu Sans Condensed"/>
-          <w:szCs w:val="24"/>
-        </w:rPr>
-      </w:r>
-    </w:p>
-    <w:p>
-      <w:pPr>
-        <w:pStyle w:val="Normal"/>
-        <w:overflowPunct w:val="false"/>
-        <w:spacing w:lineRule="auto" w:line="240" w:before="0" w:after="0"/>
-        <w:rPr>
-          <w:rFonts w:ascii="DejaVu Sans Condensed" w:hAnsi="DejaVu Sans Condensed" w:eastAsia="Calibri" w:cs="Arial"/>
-          <w:szCs w:val="24"/>
-        </w:rPr>
-      </w:pPr>
-      <w:r>
-        <w:rPr>
-          <w:rFonts w:eastAsia="Calibri" w:cs="Arial" w:ascii="DejaVu Sans Condensed" w:hAnsi="DejaVu Sans Condensed"/>
-          <w:szCs w:val="24"/>
-        </w:rPr>
-      </w:r>
-    </w:p>
-    <w:p>
-      <w:pPr>
-        <w:pStyle w:val="Normal"/>
-        <w:overflowPunct w:val="false"/>
-        <w:spacing w:lineRule="auto" w:line="240" w:before="0" w:after="0"/>
-        <w:rPr>
-          <w:rFonts w:ascii="DejaVu Sans Condensed" w:hAnsi="DejaVu Sans Condensed" w:eastAsia="Calibri" w:cs="Arial"/>
-          <w:szCs w:val="24"/>
-        </w:rPr>
-      </w:pPr>
-      <w:r>
-        <w:rPr>
-          <w:rFonts w:eastAsia="Calibri" w:cs="Arial" w:ascii="DejaVu Sans Condensed" w:hAnsi="DejaVu Sans Condensed"/>
-          <w:szCs w:val="24"/>
-        </w:rPr>
-      </w:r>
-    </w:p>
-    <w:p>
-      <w:pPr>
-        <w:pStyle w:val="Normal"/>
-        <w:overflowPunct w:val="false"/>
-        <w:spacing w:lineRule="auto" w:line="240" w:before="0" w:after="0"/>
-        <w:rPr>
-          <w:rFonts w:ascii="DejaVu Sans Condensed" w:hAnsi="DejaVu Sans Condensed" w:eastAsia="Calibri" w:cs="Arial"/>
-          <w:szCs w:val="24"/>
-        </w:rPr>
-      </w:pPr>
-      <w:r>
-        <w:rPr>
-          <w:rFonts w:eastAsia="Calibri" w:cs="Arial" w:ascii="DejaVu Sans Condensed" w:hAnsi="DejaVu Sans Condensed"/>
-          <w:szCs w:val="24"/>
-        </w:rPr>
-      </w:r>
-    </w:p>
-    <w:p>
-      <w:pPr>
-        <w:pStyle w:val="Normal"/>
-        <w:overflowPunct w:val="true"/>
-        <w:spacing w:lineRule="auto" w:line="240" w:before="0" w:after="0"/>
         <w:jc w:val="both"/>
         <w:rPr>
           <w:rFonts w:ascii="arial" w:hAnsi="arial" w:eastAsia="Calibri" w:cs="Arial"/>
           <w:color w:val="000000"/>
         </w:rPr>
       </w:pPr>
-      <w:r>
-        <w:rPr>
-          <w:rFonts w:eastAsia="Calibri" w:cs="Arial" w:ascii="arial" w:hAnsi="arial"/>
-          <w:color w:val="000000"/>
-        </w:rPr>
-      </w:r>
-    </w:p>
-    <w:p>
-      <w:pPr>
-        <w:pStyle w:val="Normal"/>
-        <w:overflowPunct w:val="true"/>
-        <w:spacing w:lineRule="auto" w:line="240" w:before="0" w:after="0"/>
-        <w:jc w:val="both"/>
-        <w:rPr>
-          <w:rFonts w:ascii="arial" w:hAnsi="arial" w:eastAsia="Calibri" w:cs="Arial"/>
-          <w:color w:val="000000"/>
-        </w:rPr>
-      </w:pPr>
-      <w:r>
-        <w:rPr>
-          <w:rFonts w:eastAsia="Calibri" w:cs="Arial" w:ascii="arial" w:hAnsi="arial"/>
-          <w:color w:val="000000"/>
-        </w:rPr>
-      </w:r>
-    </w:p>
-    <w:p>
-      <w:pPr>
-        <w:pStyle w:val="Normal"/>
-        <w:overflowPunct w:val="true"/>
-        <w:spacing w:lineRule="auto" w:line="240" w:before="0" w:after="0"/>
-        <w:jc w:val="both"/>
-        <w:rPr>
-          <w:rFonts w:ascii="arial" w:hAnsi="arial" w:eastAsia="Calibri" w:cs="Arial"/>
-          <w:color w:val="000000"/>
-        </w:rPr>
-      </w:pPr>
-      <w:r>
-        <w:rPr>
-          <w:rFonts w:eastAsia="Calibri" w:cs="Arial" w:ascii="arial" w:hAnsi="arial"/>
-          <w:color w:val="000000"/>
-        </w:rPr>
-      </w:r>
-    </w:p>
-    <w:p>
-      <w:pPr>
-        <w:pStyle w:val="Normal"/>
-        <w:overflowPunct w:val="true"/>
-        <w:spacing w:lineRule="auto" w:line="240" w:before="0" w:after="0"/>
-        <w:jc w:val="both"/>
-        <w:rPr>
-          <w:rFonts w:ascii="arial" w:hAnsi="arial" w:eastAsia="Calibri" w:cs="Arial"/>
-          <w:color w:val="000000"/>
-        </w:rPr>
-      </w:pPr>
-      <w:bookmarkStart w:id="8" w:name="OLE_LINK1_Copy_1"/>
-      <w:bookmarkStart w:id="9" w:name="OLE_LINK2_Copy_1"/>
-      <w:bookmarkStart w:id="10" w:name="OLE_LINK121_Copy_1"/>
-      <w:bookmarkStart w:id="11" w:name="OLE_LINK111_Copy_1"/>
+      <w:bookmarkStart w:id="8" w:name="OLE_LINK2_Copy_1"/>
+      <w:bookmarkStart w:id="9" w:name="OLE_LINK1_Copy_1"/>
+      <w:bookmarkStart w:id="10" w:name="OLE_LINK111_Copy_1"/>
+      <w:bookmarkStart w:id="11" w:name="OLE_LINK121_Copy_1"/>
       <w:bookmarkEnd w:id="10"/>
       <w:bookmarkEnd w:id="11"/>
       <w:r>
@@ -831,7 +831,7 @@
     <w:p>
       <w:pPr>
         <w:pStyle w:val="Normal"/>
-        <w:overflowPunct w:val="true"/>
+        <w:overflowPunct w:val="false"/>
         <w:spacing w:lineRule="auto" w:line="240" w:before="0" w:after="0"/>
         <w:jc w:val="both"/>
         <w:rPr>
@@ -853,7 +853,7 @@
     <w:p>
       <w:pPr>
         <w:pStyle w:val="Normal"/>
-        <w:overflowPunct w:val="true"/>
+        <w:overflowPunct w:val="false"/>
         <w:spacing w:lineRule="auto" w:line="240" w:before="0" w:after="0"/>
         <w:ind w:left="720" w:hanging="720"/>
         <w:jc w:val="both"/>
@@ -872,7 +872,6 @@
         </w:rPr>
         <w:t>Re:</w:t>
         <w:tab/>
-        <w:t xml:space="preserve">The Estate of the Late </w:t>
       </w:r>
       <w:r>
         <w:rPr>
@@ -883,7 +882,52 @@
           <w:sz w:val="20"/>
           <w:szCs w:val="20"/>
         </w:rPr>
-        <w:t>{%=deceased.forename%} {%=deceased.surname%}</w:t>
+        <w:t xml:space="preserve">{%=deceased.forename%} {%=deceased.surname%} </w:t>
+      </w:r>
+      <w:r>
+        <w:rPr>
+          <w:rFonts w:eastAsia="Calibri" w:cs="Arial" w:ascii="arial" w:hAnsi="arial"/>
+          <w:b/>
+          <w:bCs/>
+          <w:color w:val="000000"/>
+          <w:sz w:val="20"/>
+          <w:szCs w:val="20"/>
+        </w:rPr>
+        <w:t>Deceased</w:t>
+      </w:r>
+    </w:p>
+    <w:p>
+      <w:pPr>
+        <w:pStyle w:val="Normal"/>
+        <w:overflowPunct w:val="false"/>
+        <w:spacing w:lineRule="auto" w:line="240" w:before="0" w:after="0"/>
+        <w:ind w:left="720" w:hanging="0"/>
+        <w:jc w:val="both"/>
+        <w:rPr>
+          <w:sz w:val="20"/>
+          <w:szCs w:val="20"/>
+        </w:rPr>
+      </w:pPr>
+      <w:r>
+        <w:rPr>
+          <w:rFonts w:eastAsia="Calibri" w:cs="Arial" w:ascii="arial" w:hAnsi="arial"/>
+          <w:b/>
+          <w:color w:val="000000"/>
+          <w:sz w:val="20"/>
+          <w:szCs w:val="20"/>
+        </w:rPr>
+        <w:t xml:space="preserve">Date of Death: </w:t>
+      </w:r>
+      <w:r>
+        <w:rPr>
+          <w:rFonts w:eastAsia="Calibri" w:cs="Arial" w:ascii="arial" w:hAnsi="arial"/>
+          <w:b w:val="false"/>
+          <w:bCs w:val="false"/>
+          <w:color w:val="000000"/>
+          <w:sz w:val="20"/>
+          <w:szCs w:val="20"/>
+        </w:rPr>
+        <w:t>{%=deceased.dateOfDeath%}</w:t>
       </w:r>
     </w:p>
     <w:p>
@@ -900,40 +944,6 @@
       </w:pPr>
       <w:r>
         <w:rPr>
-          <w:rFonts w:eastAsia="Calibri" w:cs="Arial" w:ascii="arial" w:hAnsi="arial"/>
-          <w:b/>
-          <w:color w:val="000000"/>
-          <w:sz w:val="20"/>
-          <w:szCs w:val="20"/>
-        </w:rPr>
-        <w:t xml:space="preserve">Date of Death: </w:t>
-      </w:r>
-      <w:r>
-        <w:rPr>
-          <w:rFonts w:eastAsia="Calibri" w:cs="Arial" w:ascii="arial" w:hAnsi="arial"/>
-          <w:b w:val="false"/>
-          <w:bCs w:val="false"/>
-          <w:color w:val="000000"/>
-          <w:sz w:val="20"/>
-          <w:szCs w:val="20"/>
-        </w:rPr>
-        <w:t>{%=deceased.dateOfDeath%}</w:t>
-      </w:r>
-    </w:p>
-    <w:p>
-      <w:pPr>
-        <w:pStyle w:val="Normal"/>
-        <w:overflowPunct w:val="false"/>
-        <w:spacing w:lineRule="auto" w:line="240" w:before="0" w:after="0"/>
-        <w:ind w:left="720" w:hanging="0"/>
-        <w:jc w:val="both"/>
-        <w:rPr>
-          <w:sz w:val="20"/>
-          <w:szCs w:val="20"/>
-        </w:rPr>
-      </w:pPr>
-      <w:r>
-        <w:rPr>
           <w:rFonts w:eastAsia="Calibri" w:cs="Arial" w:ascii="Arial" w:hAnsi="Arial"/>
           <w:b/>
           <w:bCs w:val="false"/>
@@ -941,29 +951,7 @@
           <w:sz w:val="20"/>
           <w:szCs w:val="20"/>
         </w:rPr>
-        <w:t xml:space="preserve">Account </w:t>
-      </w:r>
-      <w:r>
-        <w:rPr>
-          <w:rFonts w:eastAsia="Calibri" w:cs="Arial" w:ascii="Arial" w:hAnsi="Arial"/>
-          <w:b/>
-          <w:bCs w:val="false"/>
-          <w:color w:val="000000"/>
-          <w:sz w:val="20"/>
-          <w:szCs w:val="20"/>
-        </w:rPr>
-        <w:t>Reference</w:t>
-      </w:r>
-      <w:r>
-        <w:rPr>
-          <w:rFonts w:eastAsia="Calibri" w:cs="Arial" w:ascii="Arial" w:hAnsi="Arial"/>
-          <w:b/>
-          <w:bCs w:val="false"/>
-          <w:color w:val="000000"/>
-          <w:sz w:val="20"/>
-          <w:szCs w:val="20"/>
-        </w:rPr>
-        <w:t xml:space="preserve">: </w:t>
+        <w:t xml:space="preserve">Account Reference: </w:t>
       </w:r>
       <w:r>
         <w:rPr>
@@ -974,35 +962,13 @@
           <w:sz w:val="20"/>
           <w:szCs w:val="20"/>
         </w:rPr>
-        <w:t>{%=</w:t>
-      </w:r>
-      <w:r>
-        <w:rPr>
-          <w:rFonts w:eastAsia="Calibri" w:cs="Arial" w:ascii="Arial" w:hAnsi="Arial"/>
-          <w:b w:val="false"/>
-          <w:bCs w:val="false"/>
-          <w:color w:val="000000"/>
-          <w:sz w:val="20"/>
-          <w:szCs w:val="20"/>
-        </w:rPr>
-        <w:t>pension.reference</w:t>
-      </w:r>
-      <w:r>
-        <w:rPr>
-          <w:rFonts w:eastAsia="Calibri" w:cs="Arial" w:ascii="Arial" w:hAnsi="Arial"/>
-          <w:b w:val="false"/>
-          <w:bCs w:val="false"/>
-          <w:color w:val="000000"/>
-          <w:sz w:val="20"/>
-          <w:szCs w:val="20"/>
-        </w:rPr>
-        <w:t>%}</w:t>
+        <w:t>{%=pension.reference%}</w:t>
       </w:r>
     </w:p>
     <w:p>
       <w:pPr>
         <w:pStyle w:val="Normal"/>
-        <w:overflowPunct w:val="false"/>
+        <w:overflowPunct w:val="true"/>
         <w:spacing w:lineRule="auto" w:line="240" w:before="0" w:after="0"/>
         <w:ind w:left="720" w:hanging="0"/>
         <w:jc w:val="left"/>
@@ -1096,6 +1062,8 @@
         <w:rPr>
           <w:rFonts w:ascii="arial" w:hAnsi="arial" w:eastAsia="Calibri" w:cs="Arial"/>
           <w:color w:val="000000"/>
+          <w:sz w:val="20"/>
+          <w:szCs w:val="20"/>
           <w:lang w:val="en-US"/>
         </w:rPr>
       </w:pPr>
@@ -1122,6 +1090,8 @@
         <w:rPr>
           <w:rFonts w:ascii="arial" w:hAnsi="arial" w:eastAsia="Calibri" w:cs="Arial"/>
           <w:color w:val="000000"/>
+          <w:sz w:val="20"/>
+          <w:szCs w:val="20"/>
           <w:lang w:val="en-US"/>
         </w:rPr>
       </w:pPr>
@@ -1148,6 +1118,8 @@
         <w:rPr>
           <w:rFonts w:ascii="arial" w:hAnsi="arial" w:eastAsia="Calibri" w:cs="Arial"/>
           <w:color w:val="000000"/>
+          <w:sz w:val="20"/>
+          <w:szCs w:val="20"/>
           <w:lang w:val="en-US"/>
         </w:rPr>
       </w:pPr>
@@ -1174,6 +1146,8 @@
         <w:rPr>
           <w:rFonts w:ascii="arial" w:hAnsi="arial" w:eastAsia="Calibri" w:cs="Arial"/>
           <w:color w:val="000000"/>
+          <w:sz w:val="20"/>
+          <w:szCs w:val="20"/>
           <w:lang w:val="en-US"/>
         </w:rPr>
       </w:pPr>
@@ -1200,6 +1174,8 @@
         <w:rPr>
           <w:rFonts w:ascii="arial" w:hAnsi="arial" w:eastAsia="Calibri" w:cs="Arial"/>
           <w:color w:val="000000"/>
+          <w:sz w:val="20"/>
+          <w:szCs w:val="20"/>
           <w:lang w:val="en-US"/>
         </w:rPr>
       </w:pPr>
@@ -1343,7 +1319,7 @@
     <w:p>
       <w:pPr>
         <w:pStyle w:val="Normal"/>
-        <w:overflowPunct w:val="false"/>
+        <w:overflowPunct w:val="true"/>
         <w:spacing w:lineRule="auto" w:line="240" w:before="0" w:after="0"/>
         <w:jc w:val="both"/>
         <w:rPr>
@@ -1365,7 +1341,7 @@
     <w:p>
       <w:pPr>
         <w:pStyle w:val="Normal"/>
-        <w:overflowPunct w:val="false"/>
+        <w:overflowPunct w:val="true"/>
         <w:spacing w:lineRule="auto" w:line="240" w:before="0" w:after="0"/>
         <w:jc w:val="both"/>
         <w:rPr>
@@ -1391,7 +1367,7 @@
     <w:p>
       <w:pPr>
         <w:pStyle w:val="Normal"/>
-        <w:overflowPunct w:val="false"/>
+        <w:overflowPunct w:val="true"/>
         <w:spacing w:lineRule="auto" w:line="240" w:before="0" w:after="0"/>
         <w:jc w:val="both"/>
         <w:rPr>
@@ -1412,7 +1388,7 @@
     <w:p>
       <w:pPr>
         <w:pStyle w:val="Normal"/>
-        <w:overflowPunct w:val="false"/>
+        <w:overflowPunct w:val="true"/>
         <w:spacing w:lineRule="auto" w:line="240" w:before="0" w:after="0"/>
         <w:jc w:val="both"/>
         <w:rPr>
@@ -1428,7 +1404,7 @@
     <w:p>
       <w:pPr>
         <w:pStyle w:val="Normal"/>
-        <w:overflowPunct w:val="false"/>
+        <w:overflowPunct w:val="true"/>
         <w:spacing w:lineRule="auto" w:line="240" w:before="0" w:after="0"/>
         <w:jc w:val="both"/>
         <w:rPr>
@@ -1522,7 +1498,7 @@
         <w:tab w:val="center" w:pos="4320" w:leader="none"/>
         <w:tab w:val="right" w:pos="8640" w:leader="none"/>
       </w:tabs>
-      <w:overflowPunct w:val="false"/>
+      <w:overflowPunct w:val="true"/>
       <w:spacing w:lineRule="auto" w:line="240" w:before="0" w:after="0"/>
       <w:jc w:val="center"/>
       <w:rPr>
@@ -1574,7 +1550,7 @@
         <w:tab w:val="center" w:pos="4320" w:leader="none"/>
         <w:tab w:val="right" w:pos="8640" w:leader="none"/>
       </w:tabs>
-      <w:overflowPunct w:val="false"/>
+      <w:overflowPunct w:val="true"/>
       <w:spacing w:lineRule="auto" w:line="240" w:before="0" w:after="0"/>
       <w:jc w:val="center"/>
       <w:rPr>
@@ -1600,7 +1576,7 @@
         <w:tab w:val="center" w:pos="4513" w:leader="none"/>
         <w:tab w:val="right" w:pos="9026" w:leader="none"/>
       </w:tabs>
-      <w:overflowPunct w:val="false"/>
+      <w:overflowPunct w:val="true"/>
       <w:spacing w:lineRule="auto" w:line="240" w:before="0" w:after="0"/>
       <w:rPr>
         <w:rFonts w:ascii="Arial" w:hAnsi="Arial" w:eastAsia="Calibri" w:cs="Arial"/>
@@ -1899,8 +1875,8 @@
     </w:tblPr>
     <w:tblGrid>
       <w:gridCol w:w="3191"/>
-      <w:gridCol w:w="3223"/>
-      <w:gridCol w:w="3218"/>
+      <w:gridCol w:w="3222"/>
+      <w:gridCol w:w="3219"/>
     </w:tblGrid>
     <w:tr>
       <w:trPr>
@@ -1922,12 +1898,12 @@
               <w:szCs w:val="14"/>
             </w:rPr>
           </w:pPr>
-          <w:bookmarkStart w:id="12" w:name="bookmark=id.1fob9te"/>
-          <w:bookmarkStart w:id="13" w:name="bookmark=id.2et92p0"/>
-          <w:bookmarkStart w:id="14" w:name="bookmark=id.3znysh7"/>
-          <w:bookmarkStart w:id="15" w:name="bookmark=id.gjdgxs"/>
-          <w:bookmarkStart w:id="16" w:name="bookmark=id.tyjcwt"/>
-          <w:bookmarkStart w:id="17" w:name="bookmark=id.30j0zll"/>
+          <w:bookmarkStart w:id="12" w:name="bookmark=id.30j0zll"/>
+          <w:bookmarkStart w:id="13" w:name="bookmark=id.tyjcwt"/>
+          <w:bookmarkStart w:id="14" w:name="bookmark=id.gjdgxs"/>
+          <w:bookmarkStart w:id="15" w:name="bookmark=id.3znysh7"/>
+          <w:bookmarkStart w:id="16" w:name="bookmark=id.2et92p0"/>
+          <w:bookmarkStart w:id="17" w:name="bookmark=id.1fob9te"/>
           <w:bookmarkEnd w:id="12"/>
           <w:bookmarkEnd w:id="13"/>
           <w:bookmarkEnd w:id="14"/>
@@ -2020,7 +1996,7 @@
       </w:tc>
       <w:tc>
         <w:tcPr>
-          <w:tcW w:w="3223" w:type="dxa"/>
+          <w:tcW w:w="3222" w:type="dxa"/>
           <w:tcBorders/>
         </w:tcPr>
         <w:p>
@@ -2140,7 +2116,7 @@
       </w:tc>
       <w:tc>
         <w:tcPr>
-          <w:tcW w:w="3218" w:type="dxa"/>
+          <w:tcW w:w="3219" w:type="dxa"/>
           <w:tcBorders/>
         </w:tcPr>
         <w:p>
@@ -2343,8 +2319,8 @@
     </w:tblPr>
     <w:tblGrid>
       <w:gridCol w:w="3191"/>
-      <w:gridCol w:w="3223"/>
-      <w:gridCol w:w="3218"/>
+      <w:gridCol w:w="3222"/>
+      <w:gridCol w:w="3219"/>
     </w:tblGrid>
     <w:tr>
       <w:trPr>
@@ -2366,12 +2342,12 @@
               <w:szCs w:val="14"/>
             </w:rPr>
           </w:pPr>
-          <w:bookmarkStart w:id="18" w:name="bookmark=id.1fob9te"/>
-          <w:bookmarkStart w:id="19" w:name="bookmark=id.2et92p0"/>
-          <w:bookmarkStart w:id="20" w:name="bookmark=id.3znysh7"/>
-          <w:bookmarkStart w:id="21" w:name="bookmark=id.gjdgxs"/>
-          <w:bookmarkStart w:id="22" w:name="bookmark=id.tyjcwt"/>
-          <w:bookmarkStart w:id="23" w:name="bookmark=id.30j0zll"/>
+          <w:bookmarkStart w:id="18" w:name="bookmark=id.30j0zll"/>
+          <w:bookmarkStart w:id="19" w:name="bookmark=id.tyjcwt"/>
+          <w:bookmarkStart w:id="20" w:name="bookmark=id.gjdgxs"/>
+          <w:bookmarkStart w:id="21" w:name="bookmark=id.3znysh7"/>
+          <w:bookmarkStart w:id="22" w:name="bookmark=id.2et92p0"/>
+          <w:bookmarkStart w:id="23" w:name="bookmark=id.1fob9te"/>
           <w:bookmarkEnd w:id="18"/>
           <w:bookmarkEnd w:id="19"/>
           <w:bookmarkEnd w:id="20"/>
@@ -2464,7 +2440,7 @@
       </w:tc>
       <w:tc>
         <w:tcPr>
-          <w:tcW w:w="3223" w:type="dxa"/>
+          <w:tcW w:w="3222" w:type="dxa"/>
           <w:tcBorders/>
         </w:tcPr>
         <w:p>
@@ -2584,7 +2560,7 @@
       </w:tc>
       <w:tc>
         <w:tcPr>
-          <w:tcW w:w="3218" w:type="dxa"/>
+          <w:tcW w:w="3219" w:type="dxa"/>
           <w:tcBorders/>
         </w:tcPr>
         <w:p>
@@ -2708,8 +2684,8 @@
   <w:abstractNum w:abstractNumId="1">
     <w:lvl w:ilvl="0">
       <w:start w:val="1"/>
-      <w:numFmt w:val="bullet"/>
-      <w:lvlText w:val=""/>
+      <w:numFmt w:val="lowerLetter"/>
+      <w:lvlText w:val="%1)"/>
       <w:lvlJc w:val="left"/>
       <w:pPr>
         <w:tabs>
@@ -2717,14 +2693,12 @@
         </w:tabs>
         <w:ind w:left="720" w:hanging="360"/>
       </w:pPr>
-      <w:rPr>
-        <w:rFonts w:ascii="Symbol" w:hAnsi="Symbol" w:cs="Symbol" w:hint="default"/>
-      </w:rPr>
+      <w:rPr/>
     </w:lvl>
     <w:lvl w:ilvl="1">
       <w:start w:val="1"/>
-      <w:numFmt w:val="bullet"/>
-      <w:lvlText w:val="◦"/>
+      <w:numFmt w:val="lowerLetter"/>
+      <w:lvlText w:val="%2)"/>
       <w:lvlJc w:val="left"/>
       <w:pPr>
         <w:tabs>
@@ -2732,14 +2706,12 @@
         </w:tabs>
         <w:ind w:left="1080" w:hanging="360"/>
       </w:pPr>
-      <w:rPr>
-        <w:rFonts w:ascii="OpenSymbol" w:hAnsi="OpenSymbol" w:cs="OpenSymbol" w:hint="default"/>
-      </w:rPr>
+      <w:rPr/>
     </w:lvl>
     <w:lvl w:ilvl="2">
       <w:start w:val="1"/>
-      <w:numFmt w:val="bullet"/>
-      <w:lvlText w:val="▪"/>
+      <w:numFmt w:val="lowerLetter"/>
+      <w:lvlText w:val="%3)"/>
       <w:lvlJc w:val="left"/>
       <w:pPr>
         <w:tabs>
@@ -2747,14 +2719,12 @@
         </w:tabs>
         <w:ind w:left="1440" w:hanging="360"/>
       </w:pPr>
-      <w:rPr>
-        <w:rFonts w:ascii="OpenSymbol" w:hAnsi="OpenSymbol" w:cs="OpenSymbol" w:hint="default"/>
-      </w:rPr>
+      <w:rPr/>
     </w:lvl>
     <w:lvl w:ilvl="3">
       <w:start w:val="1"/>
-      <w:numFmt w:val="bullet"/>
-      <w:lvlText w:val=""/>
+      <w:numFmt w:val="lowerLetter"/>
+      <w:lvlText w:val="%4)"/>
       <w:lvlJc w:val="left"/>
       <w:pPr>
         <w:tabs>
@@ -2762,14 +2732,12 @@
         </w:tabs>
         <w:ind w:left="1800" w:hanging="360"/>
       </w:pPr>
-      <w:rPr>
-        <w:rFonts w:ascii="Symbol" w:hAnsi="Symbol" w:cs="Symbol" w:hint="default"/>
-      </w:rPr>
+      <w:rPr/>
     </w:lvl>
     <w:lvl w:ilvl="4">
       <w:start w:val="1"/>
-      <w:numFmt w:val="bullet"/>
-      <w:lvlText w:val="◦"/>
+      <w:numFmt w:val="lowerLetter"/>
+      <w:lvlText w:val="%5)"/>
       <w:lvlJc w:val="left"/>
       <w:pPr>
         <w:tabs>
@@ -2777,14 +2745,12 @@
         </w:tabs>
         <w:ind w:left="2160" w:hanging="360"/>
       </w:pPr>
-      <w:rPr>
-        <w:rFonts w:ascii="OpenSymbol" w:hAnsi="OpenSymbol" w:cs="OpenSymbol" w:hint="default"/>
-      </w:rPr>
+      <w:rPr/>
     </w:lvl>
     <w:lvl w:ilvl="5">
       <w:start w:val="1"/>
-      <w:numFmt w:val="bullet"/>
-      <w:lvlText w:val="▪"/>
+      <w:numFmt w:val="lowerLetter"/>
+      <w:lvlText w:val="%6)"/>
       <w:lvlJc w:val="left"/>
       <w:pPr>
         <w:tabs>
@@ -2792,14 +2758,12 @@
         </w:tabs>
         <w:ind w:left="2520" w:hanging="360"/>
       </w:pPr>
-      <w:rPr>
-        <w:rFonts w:ascii="OpenSymbol" w:hAnsi="OpenSymbol" w:cs="OpenSymbol" w:hint="default"/>
-      </w:rPr>
+      <w:rPr/>
     </w:lvl>
     <w:lvl w:ilvl="6">
       <w:start w:val="1"/>
-      <w:numFmt w:val="bullet"/>
-      <w:lvlText w:val=""/>
+      <w:numFmt w:val="lowerLetter"/>
+      <w:lvlText w:val="%7)"/>
       <w:lvlJc w:val="left"/>
       <w:pPr>
         <w:tabs>
@@ -2807,14 +2771,12 @@
         </w:tabs>
         <w:ind w:left="2880" w:hanging="360"/>
       </w:pPr>
-      <w:rPr>
-        <w:rFonts w:ascii="Symbol" w:hAnsi="Symbol" w:cs="Symbol" w:hint="default"/>
-      </w:rPr>
+      <w:rPr/>
     </w:lvl>
     <w:lvl w:ilvl="7">
       <w:start w:val="1"/>
-      <w:numFmt w:val="bullet"/>
-      <w:lvlText w:val="◦"/>
+      <w:numFmt w:val="lowerLetter"/>
+      <w:lvlText w:val="%8)"/>
       <w:lvlJc w:val="left"/>
       <w:pPr>
         <w:tabs>
@@ -2822,14 +2784,12 @@
         </w:tabs>
         <w:ind w:left="3240" w:hanging="360"/>
       </w:pPr>
-      <w:rPr>
-        <w:rFonts w:ascii="OpenSymbol" w:hAnsi="OpenSymbol" w:cs="OpenSymbol" w:hint="default"/>
-      </w:rPr>
+      <w:rPr/>
     </w:lvl>
     <w:lvl w:ilvl="8">
       <w:start w:val="1"/>
-      <w:numFmt w:val="bullet"/>
-      <w:lvlText w:val="▪"/>
+      <w:numFmt w:val="lowerLetter"/>
+      <w:lvlText w:val="%9)"/>
       <w:lvlJc w:val="left"/>
       <w:pPr>
         <w:tabs>
@@ -2837,9 +2797,7 @@
         </w:tabs>
         <w:ind w:left="3600" w:hanging="360"/>
       </w:pPr>
-      <w:rPr>
-        <w:rFonts w:ascii="OpenSymbol" w:hAnsi="OpenSymbol" w:cs="OpenSymbol" w:hint="default"/>
-      </w:rPr>
+      <w:rPr/>
     </w:lvl>
   </w:abstractNum>
   <w:abstractNum w:abstractNumId="2">
@@ -3411,6 +3369,11 @@
     <w:rPr>
       <w:rFonts w:ascii="OpenSymbol" w:hAnsi="OpenSymbol" w:eastAsia="OpenSymbol" w:cs="OpenSymbol"/>
     </w:rPr>
+  </w:style>
+  <w:style w:type="character" w:styleId="NumberingSymbols">
+    <w:name w:val="Numbering Symbols"/>
+    <w:qFormat/>
+    <w:rPr/>
   </w:style>
   <w:style w:type="paragraph" w:styleId="Heading">
     <w:name w:val="Heading"/>

</xml_diff>